<commit_message>
Se hicieron cambios en el archivo Doc1.docx
</commit_message>
<xml_diff>
--- a/Doc1.docx
+++ b/Doc1.docx
@@ -51,6 +51,198 @@
     </w:p>
     <w:p/>
     <w:p/>
+    <w:p/>
+    <w:p>
+      <w:r>
+        <w:drawing>
+          <wp:inline distT="0" distB="0" distL="0" distR="0" wp14:anchorId="2582D1F3" wp14:editId="3AE106FA">
+            <wp:extent cx="5606920" cy="1873250"/>
+            <wp:effectExtent l="0" t="0" r="0" b="0"/>
+            <wp:docPr id="1088261531" name="Imagen 1" descr="Captura de pantalla de computadora&#10;&#10;Descripción generada automáticamente"/>
+            <wp:cNvGraphicFramePr>
+              <a:graphicFrameLocks xmlns:a="http://schemas.openxmlformats.org/drawingml/2006/main" noChangeAspect="1"/>
+            </wp:cNvGraphicFramePr>
+            <a:graphic xmlns:a="http://schemas.openxmlformats.org/drawingml/2006/main">
+              <a:graphicData uri="http://schemas.openxmlformats.org/drawingml/2006/picture">
+                <pic:pic xmlns:pic="http://schemas.openxmlformats.org/drawingml/2006/picture">
+                  <pic:nvPicPr>
+                    <pic:cNvPr id="1088261531" name="Imagen 1" descr="Captura de pantalla de computadora&#10;&#10;Descripción generada automáticamente"/>
+                    <pic:cNvPicPr/>
+                  </pic:nvPicPr>
+                  <pic:blipFill rotWithShape="1">
+                    <a:blip r:embed="rId5"/>
+                    <a:srcRect l="10296" t="3621" r="40258" b="67009"/>
+                    <a:stretch/>
+                  </pic:blipFill>
+                  <pic:spPr bwMode="auto">
+                    <a:xfrm>
+                      <a:off x="0" y="0"/>
+                      <a:ext cx="5615106" cy="1875985"/>
+                    </a:xfrm>
+                    <a:prstGeom prst="rect">
+                      <a:avLst/>
+                    </a:prstGeom>
+                    <a:ln>
+                      <a:noFill/>
+                    </a:ln>
+                    <a:extLst>
+                      <a:ext uri="{53640926-AAD7-44D8-BBD7-CCE9431645EC}">
+                        <a14:shadowObscured xmlns:a14="http://schemas.microsoft.com/office/drawing/2010/main"/>
+                      </a:ext>
+                    </a:extLst>
+                  </pic:spPr>
+                </pic:pic>
+              </a:graphicData>
+            </a:graphic>
+          </wp:inline>
+        </w:drawing>
+      </w:r>
+    </w:p>
+    <w:p/>
+    <w:p/>
+    <w:p/>
+    <w:p>
+      <w:r>
+        <w:drawing>
+          <wp:inline distT="0" distB="0" distL="0" distR="0" wp14:anchorId="79D6F1E2" wp14:editId="76643C30">
+            <wp:extent cx="5612130" cy="476250"/>
+            <wp:effectExtent l="0" t="0" r="7620" b="0"/>
+            <wp:docPr id="362800061" name="Imagen 1" descr="Texto&#10;&#10;Descripción generada automáticamente"/>
+            <wp:cNvGraphicFramePr>
+              <a:graphicFrameLocks xmlns:a="http://schemas.openxmlformats.org/drawingml/2006/main" noChangeAspect="1"/>
+            </wp:cNvGraphicFramePr>
+            <a:graphic xmlns:a="http://schemas.openxmlformats.org/drawingml/2006/main">
+              <a:graphicData uri="http://schemas.openxmlformats.org/drawingml/2006/picture">
+                <pic:pic xmlns:pic="http://schemas.openxmlformats.org/drawingml/2006/picture">
+                  <pic:nvPicPr>
+                    <pic:cNvPr id="362800061" name="Imagen 1" descr="Texto&#10;&#10;Descripción generada automáticamente"/>
+                    <pic:cNvPicPr/>
+                  </pic:nvPicPr>
+                  <pic:blipFill rotWithShape="1">
+                    <a:blip r:embed="rId6"/>
+                    <a:srcRect t="45366" b="40031"/>
+                    <a:stretch/>
+                  </pic:blipFill>
+                  <pic:spPr bwMode="auto">
+                    <a:xfrm>
+                      <a:off x="0" y="0"/>
+                      <a:ext cx="5612130" cy="476250"/>
+                    </a:xfrm>
+                    <a:prstGeom prst="rect">
+                      <a:avLst/>
+                    </a:prstGeom>
+                    <a:ln>
+                      <a:noFill/>
+                    </a:ln>
+                    <a:extLst>
+                      <a:ext uri="{53640926-AAD7-44D8-BBD7-CCE9431645EC}">
+                        <a14:shadowObscured xmlns:a14="http://schemas.microsoft.com/office/drawing/2010/main"/>
+                      </a:ext>
+                    </a:extLst>
+                  </pic:spPr>
+                </pic:pic>
+              </a:graphicData>
+            </a:graphic>
+          </wp:inline>
+        </w:drawing>
+      </w:r>
+    </w:p>
+    <w:p/>
+    <w:p>
+      <w:r>
+        <w:drawing>
+          <wp:inline distT="0" distB="0" distL="0" distR="0" wp14:anchorId="2D50A63E" wp14:editId="10D82DBA">
+            <wp:extent cx="5612130" cy="1000760"/>
+            <wp:effectExtent l="0" t="0" r="7620" b="8890"/>
+            <wp:docPr id="1984379965" name="Imagen 1" descr="Texto&#10;&#10;Descripción generada automáticamente"/>
+            <wp:cNvGraphicFramePr>
+              <a:graphicFrameLocks xmlns:a="http://schemas.openxmlformats.org/drawingml/2006/main" noChangeAspect="1"/>
+            </wp:cNvGraphicFramePr>
+            <a:graphic xmlns:a="http://schemas.openxmlformats.org/drawingml/2006/main">
+              <a:graphicData uri="http://schemas.openxmlformats.org/drawingml/2006/picture">
+                <pic:pic xmlns:pic="http://schemas.openxmlformats.org/drawingml/2006/picture">
+                  <pic:nvPicPr>
+                    <pic:cNvPr id="1984379965" name="Imagen 1" descr="Texto&#10;&#10;Descripción generada automáticamente"/>
+                    <pic:cNvPicPr/>
+                  </pic:nvPicPr>
+                  <pic:blipFill rotWithShape="1">
+                    <a:blip r:embed="rId6"/>
+                    <a:srcRect t="69315"/>
+                    <a:stretch/>
+                  </pic:blipFill>
+                  <pic:spPr bwMode="auto">
+                    <a:xfrm>
+                      <a:off x="0" y="0"/>
+                      <a:ext cx="5612130" cy="1000760"/>
+                    </a:xfrm>
+                    <a:prstGeom prst="rect">
+                      <a:avLst/>
+                    </a:prstGeom>
+                    <a:ln>
+                      <a:noFill/>
+                    </a:ln>
+                    <a:extLst>
+                      <a:ext uri="{53640926-AAD7-44D8-BBD7-CCE9431645EC}">
+                        <a14:shadowObscured xmlns:a14="http://schemas.microsoft.com/office/drawing/2010/main"/>
+                      </a:ext>
+                    </a:extLst>
+                  </pic:spPr>
+                </pic:pic>
+              </a:graphicData>
+            </a:graphic>
+          </wp:inline>
+        </w:drawing>
+      </w:r>
+    </w:p>
+    <w:p/>
+    <w:p/>
+    <w:p/>
+    <w:p>
+      <w:r>
+        <w:drawing>
+          <wp:inline distT="0" distB="0" distL="0" distR="0" wp14:anchorId="428BC765" wp14:editId="4F0BDCFF">
+            <wp:extent cx="5612130" cy="1254760"/>
+            <wp:effectExtent l="0" t="0" r="7620" b="2540"/>
+            <wp:docPr id="226676522" name="Imagen 1" descr="Texto&#10;&#10;Descripción generada automáticamente"/>
+            <wp:cNvGraphicFramePr>
+              <a:graphicFrameLocks xmlns:a="http://schemas.openxmlformats.org/drawingml/2006/main" noChangeAspect="1"/>
+            </wp:cNvGraphicFramePr>
+            <a:graphic xmlns:a="http://schemas.openxmlformats.org/drawingml/2006/main">
+              <a:graphicData uri="http://schemas.openxmlformats.org/drawingml/2006/picture">
+                <pic:pic xmlns:pic="http://schemas.openxmlformats.org/drawingml/2006/picture">
+                  <pic:nvPicPr>
+                    <pic:cNvPr id="226676522" name="Imagen 1" descr="Texto&#10;&#10;Descripción generada automáticamente"/>
+                    <pic:cNvPicPr/>
+                  </pic:nvPicPr>
+                  <pic:blipFill rotWithShape="1">
+                    <a:blip r:embed="rId7"/>
+                    <a:srcRect t="61527"/>
+                    <a:stretch/>
+                  </pic:blipFill>
+                  <pic:spPr bwMode="auto">
+                    <a:xfrm>
+                      <a:off x="0" y="0"/>
+                      <a:ext cx="5612130" cy="1254760"/>
+                    </a:xfrm>
+                    <a:prstGeom prst="rect">
+                      <a:avLst/>
+                    </a:prstGeom>
+                    <a:ln>
+                      <a:noFill/>
+                    </a:ln>
+                    <a:extLst>
+                      <a:ext uri="{53640926-AAD7-44D8-BBD7-CCE9431645EC}">
+                        <a14:shadowObscured xmlns:a14="http://schemas.microsoft.com/office/drawing/2010/main"/>
+                      </a:ext>
+                    </a:extLst>
+                  </pic:spPr>
+                </pic:pic>
+              </a:graphicData>
+            </a:graphic>
+          </wp:inline>
+        </w:drawing>
+      </w:r>
+    </w:p>
     <w:p/>
     <w:sectPr>
       <w:pgSz w:w="12240" w:h="15840"/>

</xml_diff>

<commit_message>
Se afinaron detalles en Doc1.docx
</commit_message>
<xml_diff>
--- a/Doc1.docx
+++ b/Doc1.docx
@@ -5,6 +5,9 @@
     <w:p/>
     <w:p>
       <w:r>
+        <w:rPr>
+          <w:noProof/>
+        </w:rPr>
         <w:drawing>
           <wp:inline distT="0" distB="0" distL="0" distR="0" wp14:anchorId="2DF6A7EF" wp14:editId="6FEDC1A9">
             <wp:extent cx="5612130" cy="1504950"/>
@@ -54,6 +57,9 @@
     <w:p/>
     <w:p>
       <w:r>
+        <w:rPr>
+          <w:noProof/>
+        </w:rPr>
         <w:drawing>
           <wp:inline distT="0" distB="0" distL="0" distR="0" wp14:anchorId="2582D1F3" wp14:editId="3AE106FA">
             <wp:extent cx="5606920" cy="1873250"/>
@@ -103,6 +109,9 @@
     <w:p/>
     <w:p>
       <w:r>
+        <w:rPr>
+          <w:noProof/>
+        </w:rPr>
         <w:drawing>
           <wp:inline distT="0" distB="0" distL="0" distR="0" wp14:anchorId="79D6F1E2" wp14:editId="76643C30">
             <wp:extent cx="5612130" cy="476250"/>
@@ -150,6 +159,9 @@
     <w:p/>
     <w:p>
       <w:r>
+        <w:rPr>
+          <w:noProof/>
+        </w:rPr>
         <w:drawing>
           <wp:inline distT="0" distB="0" distL="0" distR="0" wp14:anchorId="2D50A63E" wp14:editId="10D82DBA">
             <wp:extent cx="5612130" cy="1000760"/>
@@ -199,6 +211,9 @@
     <w:p/>
     <w:p>
       <w:r>
+        <w:rPr>
+          <w:noProof/>
+        </w:rPr>
         <w:drawing>
           <wp:inline distT="0" distB="0" distL="0" distR="0" wp14:anchorId="428BC765" wp14:editId="4F0BDCFF">
             <wp:extent cx="5612130" cy="1254760"/>
@@ -244,6 +259,92 @@
       </w:r>
     </w:p>
     <w:p/>
+    <w:p>
+      <w:r>
+        <w:drawing>
+          <wp:inline distT="0" distB="0" distL="0" distR="0" wp14:anchorId="42636F1B" wp14:editId="0984F605">
+            <wp:extent cx="5612130" cy="3261360"/>
+            <wp:effectExtent l="0" t="0" r="7620" b="0"/>
+            <wp:docPr id="442081849" name="Imagen 1" descr="Texto&#10;&#10;Descripción generada automáticamente"/>
+            <wp:cNvGraphicFramePr>
+              <a:graphicFrameLocks xmlns:a="http://schemas.openxmlformats.org/drawingml/2006/main" noChangeAspect="1"/>
+            </wp:cNvGraphicFramePr>
+            <a:graphic xmlns:a="http://schemas.openxmlformats.org/drawingml/2006/main">
+              <a:graphicData uri="http://schemas.openxmlformats.org/drawingml/2006/picture">
+                <pic:pic xmlns:pic="http://schemas.openxmlformats.org/drawingml/2006/picture">
+                  <pic:nvPicPr>
+                    <pic:cNvPr id="442081849" name="Imagen 1" descr="Texto&#10;&#10;Descripción generada automáticamente"/>
+                    <pic:cNvPicPr/>
+                  </pic:nvPicPr>
+                  <pic:blipFill>
+                    <a:blip r:embed="rId8"/>
+                    <a:stretch>
+                      <a:fillRect/>
+                    </a:stretch>
+                  </pic:blipFill>
+                  <pic:spPr>
+                    <a:xfrm>
+                      <a:off x="0" y="0"/>
+                      <a:ext cx="5612130" cy="3261360"/>
+                    </a:xfrm>
+                    <a:prstGeom prst="rect">
+                      <a:avLst/>
+                    </a:prstGeom>
+                  </pic:spPr>
+                </pic:pic>
+              </a:graphicData>
+            </a:graphic>
+          </wp:inline>
+        </w:drawing>
+      </w:r>
+    </w:p>
+    <w:p/>
+    <w:p>
+      <w:r>
+        <w:drawing>
+          <wp:inline distT="0" distB="0" distL="0" distR="0" wp14:anchorId="438F560E" wp14:editId="328FFF4D">
+            <wp:extent cx="5612130" cy="1165860"/>
+            <wp:effectExtent l="0" t="0" r="7620" b="0"/>
+            <wp:docPr id="787113950" name="Imagen 1" descr="Texto&#10;&#10;Descripción generada automáticamente"/>
+            <wp:cNvGraphicFramePr>
+              <a:graphicFrameLocks xmlns:a="http://schemas.openxmlformats.org/drawingml/2006/main" noChangeAspect="1"/>
+            </wp:cNvGraphicFramePr>
+            <a:graphic xmlns:a="http://schemas.openxmlformats.org/drawingml/2006/main">
+              <a:graphicData uri="http://schemas.openxmlformats.org/drawingml/2006/picture">
+                <pic:pic xmlns:pic="http://schemas.openxmlformats.org/drawingml/2006/picture">
+                  <pic:nvPicPr>
+                    <pic:cNvPr id="787113950" name="Imagen 1" descr="Texto&#10;&#10;Descripción generada automáticamente"/>
+                    <pic:cNvPicPr/>
+                  </pic:nvPicPr>
+                  <pic:blipFill rotWithShape="1">
+                    <a:blip r:embed="rId9"/>
+                    <a:srcRect t="64252"/>
+                    <a:stretch/>
+                  </pic:blipFill>
+                  <pic:spPr bwMode="auto">
+                    <a:xfrm>
+                      <a:off x="0" y="0"/>
+                      <a:ext cx="5612130" cy="1165860"/>
+                    </a:xfrm>
+                    <a:prstGeom prst="rect">
+                      <a:avLst/>
+                    </a:prstGeom>
+                    <a:ln>
+                      <a:noFill/>
+                    </a:ln>
+                    <a:extLst>
+                      <a:ext uri="{53640926-AAD7-44D8-BBD7-CCE9431645EC}">
+                        <a14:shadowObscured xmlns:a14="http://schemas.microsoft.com/office/drawing/2010/main"/>
+                      </a:ext>
+                    </a:extLst>
+                  </pic:spPr>
+                </pic:pic>
+              </a:graphicData>
+            </a:graphic>
+          </wp:inline>
+        </w:drawing>
+      </w:r>
+    </w:p>
     <w:sectPr>
       <w:pgSz w:w="12240" w:h="15840"/>
       <w:pgMar w:top="1417" w:right="1701" w:bottom="1417" w:left="1701" w:header="720" w:footer="720" w:gutter="0"/>

</xml_diff>

<commit_message>
Se agrego el link del repositorio al Doc1.docx
</commit_message>
<xml_diff>
--- a/Doc1.docx
+++ b/Doc1.docx
@@ -24,7 +24,7 @@
                     <pic:cNvPicPr/>
                   </pic:nvPicPr>
                   <pic:blipFill rotWithShape="1">
-                    <a:blip r:embed="rId4"/>
+                    <a:blip r:embed="rId6"/>
                     <a:srcRect b="53855"/>
                     <a:stretch/>
                   </pic:blipFill>
@@ -76,7 +76,7 @@
                     <pic:cNvPicPr/>
                   </pic:nvPicPr>
                   <pic:blipFill rotWithShape="1">
-                    <a:blip r:embed="rId5"/>
+                    <a:blip r:embed="rId7"/>
                     <a:srcRect l="10296" t="3621" r="40258" b="67009"/>
                     <a:stretch/>
                   </pic:blipFill>
@@ -128,7 +128,7 @@
                     <pic:cNvPicPr/>
                   </pic:nvPicPr>
                   <pic:blipFill rotWithShape="1">
-                    <a:blip r:embed="rId6"/>
+                    <a:blip r:embed="rId8"/>
                     <a:srcRect t="45366" b="40031"/>
                     <a:stretch/>
                   </pic:blipFill>
@@ -178,7 +178,7 @@
                     <pic:cNvPicPr/>
                   </pic:nvPicPr>
                   <pic:blipFill rotWithShape="1">
-                    <a:blip r:embed="rId6"/>
+                    <a:blip r:embed="rId8"/>
                     <a:srcRect t="69315"/>
                     <a:stretch/>
                   </pic:blipFill>
@@ -230,7 +230,7 @@
                     <pic:cNvPicPr/>
                   </pic:nvPicPr>
                   <pic:blipFill rotWithShape="1">
-                    <a:blip r:embed="rId7"/>
+                    <a:blip r:embed="rId9"/>
                     <a:srcRect t="61527"/>
                     <a:stretch/>
                   </pic:blipFill>
@@ -261,6 +261,9 @@
     <w:p/>
     <w:p>
       <w:r>
+        <w:rPr>
+          <w:noProof/>
+        </w:rPr>
         <w:drawing>
           <wp:inline distT="0" distB="0" distL="0" distR="0" wp14:anchorId="42636F1B" wp14:editId="0984F605">
             <wp:extent cx="5612130" cy="3261360"/>
@@ -277,7 +280,7 @@
                     <pic:cNvPicPr/>
                   </pic:nvPicPr>
                   <pic:blipFill>
-                    <a:blip r:embed="rId8"/>
+                    <a:blip r:embed="rId10"/>
                     <a:stretch>
                       <a:fillRect/>
                     </a:stretch>
@@ -301,6 +304,9 @@
     <w:p/>
     <w:p>
       <w:r>
+        <w:rPr>
+          <w:noProof/>
+        </w:rPr>
         <w:drawing>
           <wp:inline distT="0" distB="0" distL="0" distR="0" wp14:anchorId="438F560E" wp14:editId="328FFF4D">
             <wp:extent cx="5612130" cy="1165860"/>
@@ -317,7 +323,7 @@
                     <pic:cNvPicPr/>
                   </pic:nvPicPr>
                   <pic:blipFill rotWithShape="1">
-                    <a:blip r:embed="rId9"/>
+                    <a:blip r:embed="rId11"/>
                     <a:srcRect t="64252"/>
                     <a:stretch/>
                   </pic:blipFill>
@@ -345,7 +351,17 @@
         </w:drawing>
       </w:r>
     </w:p>
+    <w:p>
+      <w:r>
+        <w:t xml:space="preserve">Link de GitHub: </w:t>
+      </w:r>
+      <w:r>
+        <w:t>https://github.com/3zequiel3/Practica-Prog1</w:t>
+      </w:r>
+    </w:p>
     <w:sectPr>
+      <w:headerReference w:type="default" r:id="rId12"/>
+      <w:footerReference w:type="default" r:id="rId13"/>
       <w:pgSz w:w="12240" w:h="15840"/>
       <w:pgMar w:top="1417" w:right="1701" w:bottom="1417" w:left="1701" w:header="720" w:footer="720" w:gutter="0"/>
       <w:cols w:space="720"/>
@@ -353,6 +369,162 @@
     </w:sectPr>
   </w:body>
 </w:document>
+</file>
+
+<file path=word/endnotes.xml><?xml version="1.0" encoding="utf-8"?>
+<w:endnotes xmlns:wpc="http://schemas.microsoft.com/office/word/2010/wordprocessingCanvas" xmlns:cx="http://schemas.microsoft.com/office/drawing/2014/chartex" xmlns:cx1="http://schemas.microsoft.com/office/drawing/2015/9/8/chartex" xmlns:cx2="http://schemas.microsoft.com/office/drawing/2015/10/21/chartex" xmlns:cx3="http://schemas.microsoft.com/office/drawing/2016/5/9/chartex" xmlns:cx4="http://schemas.microsoft.com/office/drawing/2016/5/10/chartex" xmlns:cx5="http://schemas.microsoft.com/office/drawing/2016/5/11/chartex" xmlns:cx6="http://schemas.microsoft.com/office/drawing/2016/5/12/chartex" xmlns:cx7="http://schemas.microsoft.com/office/drawing/2016/5/13/chartex" xmlns:cx8="http://schemas.microsoft.com/office/drawing/2016/5/14/chartex" xmlns:mc="http://schemas.openxmlformats.org/markup-compatibility/2006" xmlns:aink="http://schemas.microsoft.com/office/drawing/2016/ink" xmlns:am3d="http://schemas.microsoft.com/office/drawing/2017/model3d" xmlns:o="urn:schemas-microsoft-com:office:office" xmlns:oel="http://schemas.microsoft.com/office/2019/extlst" xmlns:r="http://schemas.openxmlformats.org/officeDocument/2006/relationships" xmlns:m="http://schemas.openxmlformats.org/officeDocument/2006/math" xmlns:v="urn:schemas-microsoft-com:vml" xmlns:wp14="http://schemas.microsoft.com/office/word/2010/wordprocessingDrawing" xmlns:wp="http://schemas.openxmlformats.org/drawingml/2006/wordprocessingDrawing" xmlns:w10="urn:schemas-microsoft-com:office:word" xmlns:w="http://schemas.openxmlformats.org/wordprocessingml/2006/main" xmlns:w14="http://schemas.microsoft.com/office/word/2010/wordml" xmlns:w15="http://schemas.microsoft.com/office/word/2012/wordml" xmlns:w16cex="http://schemas.microsoft.com/office/word/2018/wordml/cex" xmlns:w16cid="http://schemas.microsoft.com/office/word/2016/wordml/cid" xmlns:w16="http://schemas.microsoft.com/office/word/2018/wordml" xmlns:w16du="http://schemas.microsoft.com/office/word/2023/wordml/word16du" xmlns:w16sdtdh="http://schemas.microsoft.com/office/word/2020/wordml/sdtdatahash" xmlns:w16se="http://schemas.microsoft.com/office/word/2015/wordml/symex" xmlns:wpg="http://schemas.microsoft.com/office/word/2010/wordprocessingGroup" xmlns:wpi="http://schemas.microsoft.com/office/word/2010/wordprocessingInk" xmlns:wne="http://schemas.microsoft.com/office/word/2006/wordml" xmlns:wps="http://schemas.microsoft.com/office/word/2010/wordprocessingShape" mc:Ignorable="w14 w15 w16se w16cid w16 w16cex w16sdtdh w16du wp14">
+  <w:endnote w:type="separator" w:id="-1">
+    <w:p>
+      <w:pPr>
+        <w:spacing w:after="0" w:line="240" w:lineRule="auto"/>
+      </w:pPr>
+      <w:r>
+        <w:separator/>
+      </w:r>
+    </w:p>
+  </w:endnote>
+  <w:endnote w:type="continuationSeparator" w:id="0">
+    <w:p>
+      <w:pPr>
+        <w:spacing w:after="0" w:line="240" w:lineRule="auto"/>
+      </w:pPr>
+      <w:r>
+        <w:continuationSeparator/>
+      </w:r>
+    </w:p>
+  </w:endnote>
+</w:endnotes>
+</file>
+
+<file path=word/footer1.xml><?xml version="1.0" encoding="utf-8"?>
+<w:ftr xmlns:wpc="http://schemas.microsoft.com/office/word/2010/wordprocessingCanvas" xmlns:cx="http://schemas.microsoft.com/office/drawing/2014/chartex" xmlns:cx1="http://schemas.microsoft.com/office/drawing/2015/9/8/chartex" xmlns:cx2="http://schemas.microsoft.com/office/drawing/2015/10/21/chartex" xmlns:cx3="http://schemas.microsoft.com/office/drawing/2016/5/9/chartex" xmlns:cx4="http://schemas.microsoft.com/office/drawing/2016/5/10/chartex" xmlns:cx5="http://schemas.microsoft.com/office/drawing/2016/5/11/chartex" xmlns:cx6="http://schemas.microsoft.com/office/drawing/2016/5/12/chartex" xmlns:cx7="http://schemas.microsoft.com/office/drawing/2016/5/13/chartex" xmlns:cx8="http://schemas.microsoft.com/office/drawing/2016/5/14/chartex" xmlns:mc="http://schemas.openxmlformats.org/markup-compatibility/2006" xmlns:aink="http://schemas.microsoft.com/office/drawing/2016/ink" xmlns:am3d="http://schemas.microsoft.com/office/drawing/2017/model3d" xmlns:o="urn:schemas-microsoft-com:office:office" xmlns:oel="http://schemas.microsoft.com/office/2019/extlst" xmlns:r="http://schemas.openxmlformats.org/officeDocument/2006/relationships" xmlns:m="http://schemas.openxmlformats.org/officeDocument/2006/math" xmlns:v="urn:schemas-microsoft-com:vml" xmlns:wp14="http://schemas.microsoft.com/office/word/2010/wordprocessingDrawing" xmlns:wp="http://schemas.openxmlformats.org/drawingml/2006/wordprocessingDrawing" xmlns:w10="urn:schemas-microsoft-com:office:word" xmlns:w="http://schemas.openxmlformats.org/wordprocessingml/2006/main" xmlns:w14="http://schemas.microsoft.com/office/word/2010/wordml" xmlns:w15="http://schemas.microsoft.com/office/word/2012/wordml" xmlns:w16cex="http://schemas.microsoft.com/office/word/2018/wordml/cex" xmlns:w16cid="http://schemas.microsoft.com/office/word/2016/wordml/cid" xmlns:w16="http://schemas.microsoft.com/office/word/2018/wordml" xmlns:w16du="http://schemas.microsoft.com/office/word/2023/wordml/word16du" xmlns:w16sdtdh="http://schemas.microsoft.com/office/word/2020/wordml/sdtdatahash" xmlns:w16se="http://schemas.microsoft.com/office/word/2015/wordml/symex" xmlns:wpg="http://schemas.microsoft.com/office/word/2010/wordprocessingGroup" xmlns:wpi="http://schemas.microsoft.com/office/word/2010/wordprocessingInk" xmlns:wne="http://schemas.microsoft.com/office/word/2006/wordml" xmlns:wps="http://schemas.microsoft.com/office/word/2010/wordprocessingShape" mc:Ignorable="w14 w15 w16se w16cid w16 w16cex w16sdtdh w16du wp14">
+  <w:sdt>
+    <w:sdtPr>
+      <w:id w:val="67547754"/>
+      <w:docPartObj>
+        <w:docPartGallery w:val="Page Numbers (Bottom of Page)"/>
+        <w:docPartUnique/>
+      </w:docPartObj>
+    </w:sdtPr>
+    <w:sdtContent>
+      <w:p>
+        <w:pPr>
+          <w:pStyle w:val="Piedepgina"/>
+        </w:pPr>
+        <w:r>
+          <w:fldChar w:fldCharType="begin"/>
+        </w:r>
+        <w:r>
+          <w:instrText>PAGE   \* MERGEFORMAT</w:instrText>
+        </w:r>
+        <w:r>
+          <w:fldChar w:fldCharType="separate"/>
+        </w:r>
+        <w:r>
+          <w:rPr>
+            <w:lang w:val="es-ES"/>
+          </w:rPr>
+          <w:t>2</w:t>
+        </w:r>
+        <w:r>
+          <w:fldChar w:fldCharType="end"/>
+        </w:r>
+      </w:p>
+    </w:sdtContent>
+  </w:sdt>
+  <w:p>
+    <w:pPr>
+      <w:pStyle w:val="Piedepgina"/>
+    </w:pPr>
+  </w:p>
+</w:ftr>
+</file>
+
+<file path=word/footnotes.xml><?xml version="1.0" encoding="utf-8"?>
+<w:footnotes xmlns:wpc="http://schemas.microsoft.com/office/word/2010/wordprocessingCanvas" xmlns:cx="http://schemas.microsoft.com/office/drawing/2014/chartex" xmlns:cx1="http://schemas.microsoft.com/office/drawing/2015/9/8/chartex" xmlns:cx2="http://schemas.microsoft.com/office/drawing/2015/10/21/chartex" xmlns:cx3="http://schemas.microsoft.com/office/drawing/2016/5/9/chartex" xmlns:cx4="http://schemas.microsoft.com/office/drawing/2016/5/10/chartex" xmlns:cx5="http://schemas.microsoft.com/office/drawing/2016/5/11/chartex" xmlns:cx6="http://schemas.microsoft.com/office/drawing/2016/5/12/chartex" xmlns:cx7="http://schemas.microsoft.com/office/drawing/2016/5/13/chartex" xmlns:cx8="http://schemas.microsoft.com/office/drawing/2016/5/14/chartex" xmlns:mc="http://schemas.openxmlformats.org/markup-compatibility/2006" xmlns:aink="http://schemas.microsoft.com/office/drawing/2016/ink" xmlns:am3d="http://schemas.microsoft.com/office/drawing/2017/model3d" xmlns:o="urn:schemas-microsoft-com:office:office" xmlns:oel="http://schemas.microsoft.com/office/2019/extlst" xmlns:r="http://schemas.openxmlformats.org/officeDocument/2006/relationships" xmlns:m="http://schemas.openxmlformats.org/officeDocument/2006/math" xmlns:v="urn:schemas-microsoft-com:vml" xmlns:wp14="http://schemas.microsoft.com/office/word/2010/wordprocessingDrawing" xmlns:wp="http://schemas.openxmlformats.org/drawingml/2006/wordprocessingDrawing" xmlns:w10="urn:schemas-microsoft-com:office:word" xmlns:w="http://schemas.openxmlformats.org/wordprocessingml/2006/main" xmlns:w14="http://schemas.microsoft.com/office/word/2010/wordml" xmlns:w15="http://schemas.microsoft.com/office/word/2012/wordml" xmlns:w16cex="http://schemas.microsoft.com/office/word/2018/wordml/cex" xmlns:w16cid="http://schemas.microsoft.com/office/word/2016/wordml/cid" xmlns:w16="http://schemas.microsoft.com/office/word/2018/wordml" xmlns:w16du="http://schemas.microsoft.com/office/word/2023/wordml/word16du" xmlns:w16sdtdh="http://schemas.microsoft.com/office/word/2020/wordml/sdtdatahash" xmlns:w16se="http://schemas.microsoft.com/office/word/2015/wordml/symex" xmlns:wpg="http://schemas.microsoft.com/office/word/2010/wordprocessingGroup" xmlns:wpi="http://schemas.microsoft.com/office/word/2010/wordprocessingInk" xmlns:wne="http://schemas.microsoft.com/office/word/2006/wordml" xmlns:wps="http://schemas.microsoft.com/office/word/2010/wordprocessingShape" mc:Ignorable="w14 w15 w16se w16cid w16 w16cex w16sdtdh w16du wp14">
+  <w:footnote w:type="separator" w:id="-1">
+    <w:p>
+      <w:pPr>
+        <w:spacing w:after="0" w:line="240" w:lineRule="auto"/>
+      </w:pPr>
+      <w:r>
+        <w:separator/>
+      </w:r>
+    </w:p>
+  </w:footnote>
+  <w:footnote w:type="continuationSeparator" w:id="0">
+    <w:p>
+      <w:pPr>
+        <w:spacing w:after="0" w:line="240" w:lineRule="auto"/>
+      </w:pPr>
+      <w:r>
+        <w:continuationSeparator/>
+      </w:r>
+    </w:p>
+  </w:footnote>
+</w:footnotes>
+</file>
+
+<file path=word/header1.xml><?xml version="1.0" encoding="utf-8"?>
+<w:hdr xmlns:wpc="http://schemas.microsoft.com/office/word/2010/wordprocessingCanvas" xmlns:cx="http://schemas.microsoft.com/office/drawing/2014/chartex" xmlns:cx1="http://schemas.microsoft.com/office/drawing/2015/9/8/chartex" xmlns:cx2="http://schemas.microsoft.com/office/drawing/2015/10/21/chartex" xmlns:cx3="http://schemas.microsoft.com/office/drawing/2016/5/9/chartex" xmlns:cx4="http://schemas.microsoft.com/office/drawing/2016/5/10/chartex" xmlns:cx5="http://schemas.microsoft.com/office/drawing/2016/5/11/chartex" xmlns:cx6="http://schemas.microsoft.com/office/drawing/2016/5/12/chartex" xmlns:cx7="http://schemas.microsoft.com/office/drawing/2016/5/13/chartex" xmlns:cx8="http://schemas.microsoft.com/office/drawing/2016/5/14/chartex" xmlns:mc="http://schemas.openxmlformats.org/markup-compatibility/2006" xmlns:aink="http://schemas.microsoft.com/office/drawing/2016/ink" xmlns:am3d="http://schemas.microsoft.com/office/drawing/2017/model3d" xmlns:o="urn:schemas-microsoft-com:office:office" xmlns:oel="http://schemas.microsoft.com/office/2019/extlst" xmlns:r="http://schemas.openxmlformats.org/officeDocument/2006/relationships" xmlns:m="http://schemas.openxmlformats.org/officeDocument/2006/math" xmlns:v="urn:schemas-microsoft-com:vml" xmlns:wp14="http://schemas.microsoft.com/office/word/2010/wordprocessingDrawing" xmlns:wp="http://schemas.openxmlformats.org/drawingml/2006/wordprocessingDrawing" xmlns:w10="urn:schemas-microsoft-com:office:word" xmlns:w="http://schemas.openxmlformats.org/wordprocessingml/2006/main" xmlns:w14="http://schemas.microsoft.com/office/word/2010/wordml" xmlns:w15="http://schemas.microsoft.com/office/word/2012/wordml" xmlns:w16cex="http://schemas.microsoft.com/office/word/2018/wordml/cex" xmlns:w16cid="http://schemas.microsoft.com/office/word/2016/wordml/cid" xmlns:w16="http://schemas.microsoft.com/office/word/2018/wordml" xmlns:w16du="http://schemas.microsoft.com/office/word/2023/wordml/word16du" xmlns:w16sdtdh="http://schemas.microsoft.com/office/word/2020/wordml/sdtdatahash" xmlns:w16se="http://schemas.microsoft.com/office/word/2015/wordml/symex" xmlns:wpg="http://schemas.microsoft.com/office/word/2010/wordprocessingGroup" xmlns:wpi="http://schemas.microsoft.com/office/word/2010/wordprocessingInk" xmlns:wne="http://schemas.microsoft.com/office/word/2006/wordml" xmlns:wps="http://schemas.microsoft.com/office/word/2010/wordprocessingShape" mc:Ignorable="w14 w15 w16se w16cid w16 w16cex w16sdtdh w16du wp14">
+  <w:p>
+    <w:pPr>
+      <w:pStyle w:val="Encabezado"/>
+      <w:rPr>
+        <w:lang w:val="es-AR"/>
+      </w:rPr>
+    </w:pPr>
+    <w:r>
+      <w:rPr>
+        <w:lang w:val="es-AR"/>
+      </w:rPr>
+      <w:t>Ezequiel Gonzalez</w:t>
+    </w:r>
+    <w:r>
+      <w:rPr>
+        <w:lang w:val="es-AR"/>
+      </w:rPr>
+      <w:tab/>
+    </w:r>
+    <w:r>
+      <w:rPr>
+        <w:lang w:val="es-AR"/>
+      </w:rPr>
+      <w:tab/>
+      <w:t xml:space="preserve">Programación </w:t>
+    </w:r>
+    <w:r>
+      <w:t>I</w:t>
+    </w:r>
+  </w:p>
+  <w:p>
+    <w:pPr>
+      <w:pStyle w:val="Encabezado"/>
+      <w:rPr>
+        <w:lang w:val="es-AR"/>
+      </w:rPr>
+    </w:pPr>
+    <w:r>
+      <w:rPr>
+        <w:lang w:val="es-AR"/>
+      </w:rPr>
+      <w:t xml:space="preserve">Comisión 1 Prog. 4 </w:t>
+    </w:r>
+    <w:r>
+      <w:rPr>
+        <w:lang w:val="es-AR"/>
+      </w:rPr>
+      <w:tab/>
+    </w:r>
+    <w:r>
+      <w:rPr>
+        <w:lang w:val="es-AR"/>
+      </w:rPr>
+      <w:tab/>
+      <w:t>Turno Mañana</w:t>
+    </w:r>
+  </w:p>
+</w:hdr>
 </file>
 
 <file path=word/styles.xml><?xml version="1.0" encoding="utf-8"?>
@@ -958,7 +1130,6 @@
   <w:style w:type="character" w:default="1" w:styleId="Fuentedeprrafopredeter">
     <w:name w:val="Default Paragraph Font"/>
     <w:uiPriority w:val="1"/>
-    <w:semiHidden/>
     <w:unhideWhenUsed/>
   </w:style>
   <w:style w:type="table" w:default="1" w:styleId="Tablanormal">
@@ -1271,6 +1442,50 @@
       <w:color w:val="0F4761" w:themeColor="accent1" w:themeShade="BF"/>
       <w:spacing w:val="5"/>
     </w:rPr>
+  </w:style>
+  <w:style w:type="paragraph" w:styleId="Encabezado">
+    <w:name w:val="header"/>
+    <w:basedOn w:val="Normal"/>
+    <w:link w:val="EncabezadoCar"/>
+    <w:uiPriority w:val="99"/>
+    <w:unhideWhenUsed/>
+    <w:rsid w:val="00223B84"/>
+    <w:pPr>
+      <w:tabs>
+        <w:tab w:val="center" w:pos="4419"/>
+        <w:tab w:val="right" w:pos="8838"/>
+      </w:tabs>
+      <w:spacing w:after="0" w:line="240" w:lineRule="auto"/>
+    </w:pPr>
+  </w:style>
+  <w:style w:type="character" w:customStyle="1" w:styleId="EncabezadoCar">
+    <w:name w:val="Encabezado Car"/>
+    <w:basedOn w:val="Fuentedeprrafopredeter"/>
+    <w:link w:val="Encabezado"/>
+    <w:uiPriority w:val="99"/>
+    <w:rsid w:val="00223B84"/>
+  </w:style>
+  <w:style w:type="paragraph" w:styleId="Piedepgina">
+    <w:name w:val="footer"/>
+    <w:basedOn w:val="Normal"/>
+    <w:link w:val="PiedepginaCar"/>
+    <w:uiPriority w:val="99"/>
+    <w:unhideWhenUsed/>
+    <w:rsid w:val="00223B84"/>
+    <w:pPr>
+      <w:tabs>
+        <w:tab w:val="center" w:pos="4419"/>
+        <w:tab w:val="right" w:pos="8838"/>
+      </w:tabs>
+      <w:spacing w:after="0" w:line="240" w:lineRule="auto"/>
+    </w:pPr>
+  </w:style>
+  <w:style w:type="character" w:customStyle="1" w:styleId="PiedepginaCar">
+    <w:name w:val="Pie de página Car"/>
+    <w:basedOn w:val="Fuentedeprrafopredeter"/>
+    <w:link w:val="Piedepgina"/>
+    <w:uiPriority w:val="99"/>
+    <w:rsid w:val="00223B84"/>
   </w:style>
 </w:styles>
 </file>

</xml_diff>